<commit_message>
6th commit 0424 3.2
</commit_message>
<xml_diff>
--- a/参考文献导出.docx
+++ b/参考文献导出.docx
@@ -64,36 +64,51 @@
       </w:r>
     </w:p>
     <w:p>
-      <w:pPr>
+      <w:r>
         <w:rPr>
           <w:rFonts w:hint="eastAsia"/>
         </w:rPr>
-      </w:pPr>
+        <w:t>[</w:t>
+      </w:r>
+      <w:r>
+        <w:t>5]</w:t>
+      </w:r>
       <w:r>
         <w:rPr>
           <w:rFonts w:hint="eastAsia"/>
         </w:rPr>
+        <w:t xml:space="preserve"> 陆雄文</w:t>
+      </w:r>
+      <w:r>
+        <w:t>.管理学大辞典:[M].上海:上海世纪出版股份有限公司上海辞书出版社,</w:t>
+      </w:r>
+    </w:p>
+    <w:p>
+      <w:pPr>
+        <w:spacing w:line="300" w:lineRule="auto"/>
+        <w:rPr>
+          <w:rFonts w:asciiTheme="minorEastAsia" w:hAnsiTheme="minorEastAsia"/>
+          <w:szCs w:val="21"/>
+        </w:rPr>
+      </w:pPr>
+      <w:r>
+        <w:rPr>
+          <w:rFonts w:hint="eastAsia"/>
+        </w:rPr>
         <w:t>[</w:t>
       </w:r>
       <w:r>
-        <w:t>5]</w:t>
-      </w:r>
-      <w:r>
-        <w:rPr>
-          <w:rFonts w:hint="eastAsia"/>
-        </w:rPr>
-        <w:t xml:space="preserve"> </w:t>
-      </w:r>
-      <w:r>
-        <w:rPr>
-          <w:rFonts w:hint="eastAsia"/>
-        </w:rPr>
-        <w:t>陆雄文</w:t>
-      </w:r>
-      <w:r>
-        <w:t>.管理学大辞典:[M].上海:上海世纪出版股份有限公司上海辞书出版社,</w:t>
+        <w:t xml:space="preserve">6] </w:t>
+      </w:r>
+      <w:r>
+        <w:rPr>
+          <w:rFonts w:asciiTheme="minorEastAsia" w:hAnsiTheme="minorEastAsia" w:hint="eastAsia"/>
+          <w:szCs w:val="21"/>
+        </w:rPr>
+        <w:t>陶树平.数据库原理与运用[M].科学出版社，2005.</w:t>
       </w:r>
     </w:p>
+    <w:p/>
     <w:sectPr>
       <w:pgSz w:w="11906" w:h="16838"/>
       <w:pgMar w:top="1440" w:right="2253" w:bottom="1440" w:left="2253" w:header="851" w:footer="992" w:gutter="0"/>
@@ -140,6 +155,133 @@
     </w:p>
   </w:footnote>
 </w:footnotes>
+</file>
+
+<file path=word/numbering.xml><?xml version="1.0" encoding="utf-8"?>
+<w:numbering xmlns:wpc="http://schemas.microsoft.com/office/word/2010/wordprocessingCanvas" xmlns:cx="http://schemas.microsoft.com/office/drawing/2014/chartex" xmlns:cx1="http://schemas.microsoft.com/office/drawing/2015/9/8/chartex" xmlns:cx2="http://schemas.microsoft.com/office/drawing/2015/10/21/chartex" xmlns:cx3="http://schemas.microsoft.com/office/drawing/2016/5/9/chartex" xmlns:cx4="http://schemas.microsoft.com/office/drawing/2016/5/10/chartex" xmlns:cx5="http://schemas.microsoft.com/office/drawing/2016/5/11/chartex" xmlns:cx6="http://schemas.microsoft.com/office/drawing/2016/5/12/chartex" xmlns:cx7="http://schemas.microsoft.com/office/drawing/2016/5/13/chartex" xmlns:cx8="http://schemas.microsoft.com/office/drawing/2016/5/14/chartex" xmlns:mc="http://schemas.openxmlformats.org/markup-compatibility/2006" xmlns:aink="http://schemas.microsoft.com/office/drawing/2016/ink" xmlns:am3d="http://schemas.microsoft.com/office/drawing/2017/model3d" xmlns:o="urn:schemas-microsoft-com:office:office" xmlns:r="http://schemas.openxmlformats.org/officeDocument/2006/relationships" xmlns:m="http://schemas.openxmlformats.org/officeDocument/2006/math" xmlns:v="urn:schemas-microsoft-com:vml" xmlns:wp14="http://schemas.microsoft.com/office/word/2010/wordprocessingDrawing" xmlns:wp="http://schemas.openxmlformats.org/drawingml/2006/wordprocessingDrawing" xmlns:w10="urn:schemas-microsoft-com:office:word" xmlns:w="http://schemas.openxmlformats.org/wordprocessingml/2006/main" xmlns:w14="http://schemas.microsoft.com/office/word/2010/wordml" xmlns:w15="http://schemas.microsoft.com/office/word/2012/wordml" xmlns:w16cex="http://schemas.microsoft.com/office/word/2018/wordml/cex" xmlns:w16cid="http://schemas.microsoft.com/office/word/2016/wordml/cid" xmlns:w16="http://schemas.microsoft.com/office/word/2018/wordml" xmlns:w16se="http://schemas.microsoft.com/office/word/2015/wordml/symex" xmlns:wpg="http://schemas.microsoft.com/office/word/2010/wordprocessingGroup" xmlns:wpi="http://schemas.microsoft.com/office/word/2010/wordprocessingInk" xmlns:wne="http://schemas.microsoft.com/office/word/2006/wordml" xmlns:wps="http://schemas.microsoft.com/office/word/2010/wordprocessingShape" mc:Ignorable="w14 w15 w16se w16cid w16 w16cex wp14">
+  <w:abstractNum w:abstractNumId="0" w15:restartNumberingAfterBreak="0">
+    <w:nsid w:val="042F1CAE"/>
+    <w:multiLevelType w:val="multilevel"/>
+    <w:tmpl w:val="C49AD2C8"/>
+    <w:lvl w:ilvl="0">
+      <w:start w:val="1"/>
+      <w:numFmt w:val="decimal"/>
+      <w:lvlText w:val="[%1]"/>
+      <w:lvlJc w:val="right"/>
+      <w:pPr>
+        <w:ind w:left="1843" w:firstLine="142"/>
+      </w:pPr>
+      <w:rPr>
+        <w:rFonts w:ascii="Times New Roman" w:eastAsia="宋体" w:hAnsi="Times New Roman" w:cs="Times New Roman" w:hint="default"/>
+        <w:b w:val="0"/>
+        <w:i w:val="0"/>
+        <w:sz w:val="21"/>
+      </w:rPr>
+    </w:lvl>
+    <w:lvl w:ilvl="1">
+      <w:start w:val="1"/>
+      <w:numFmt w:val="decimal"/>
+      <w:lvlText w:val="%1.%2"/>
+      <w:lvlJc w:val="left"/>
+      <w:pPr>
+        <w:ind w:left="992" w:hanging="567"/>
+      </w:pPr>
+    </w:lvl>
+    <w:lvl w:ilvl="2">
+      <w:start w:val="1"/>
+      <w:numFmt w:val="decimal"/>
+      <w:lvlText w:val="%1.%2.%3"/>
+      <w:lvlJc w:val="left"/>
+      <w:pPr>
+        <w:ind w:left="1418" w:hanging="567"/>
+      </w:pPr>
+    </w:lvl>
+    <w:lvl w:ilvl="3">
+      <w:start w:val="1"/>
+      <w:numFmt w:val="decimal"/>
+      <w:lvlText w:val="%1.%2.%3.%4"/>
+      <w:lvlJc w:val="left"/>
+      <w:pPr>
+        <w:ind w:left="1984" w:hanging="708"/>
+      </w:pPr>
+    </w:lvl>
+    <w:lvl w:ilvl="4">
+      <w:start w:val="1"/>
+      <w:numFmt w:val="decimal"/>
+      <w:lvlText w:val="%1.%2.%3.%4.%5"/>
+      <w:lvlJc w:val="left"/>
+      <w:pPr>
+        <w:ind w:left="2551" w:hanging="850"/>
+      </w:pPr>
+    </w:lvl>
+    <w:lvl w:ilvl="5">
+      <w:start w:val="1"/>
+      <w:numFmt w:val="decimal"/>
+      <w:lvlText w:val="%1.%2.%3.%4.%5.%6"/>
+      <w:lvlJc w:val="left"/>
+      <w:pPr>
+        <w:ind w:left="3260" w:hanging="1134"/>
+      </w:pPr>
+    </w:lvl>
+    <w:lvl w:ilvl="6">
+      <w:start w:val="1"/>
+      <w:numFmt w:val="decimal"/>
+      <w:lvlText w:val="%1.%2.%3.%4.%5.%6.%7"/>
+      <w:lvlJc w:val="left"/>
+      <w:pPr>
+        <w:ind w:left="3827" w:hanging="1276"/>
+      </w:pPr>
+    </w:lvl>
+    <w:lvl w:ilvl="7">
+      <w:start w:val="1"/>
+      <w:numFmt w:val="decimal"/>
+      <w:lvlText w:val="%1.%2.%3.%4.%5.%6.%7.%8"/>
+      <w:lvlJc w:val="left"/>
+      <w:pPr>
+        <w:ind w:left="4394" w:hanging="1418"/>
+      </w:pPr>
+    </w:lvl>
+    <w:lvl w:ilvl="8">
+      <w:start w:val="1"/>
+      <w:numFmt w:val="decimal"/>
+      <w:lvlText w:val="%1.%2.%3.%4.%5.%6.%7.%8.%9"/>
+      <w:lvlJc w:val="left"/>
+      <w:pPr>
+        <w:ind w:left="5102" w:hanging="1700"/>
+      </w:pPr>
+    </w:lvl>
+  </w:abstractNum>
+  <w:num w:numId="1">
+    <w:abstractNumId w:val="0"/>
+    <w:lvlOverride w:ilvl="0">
+      <w:startOverride w:val="1"/>
+    </w:lvlOverride>
+    <w:lvlOverride w:ilvl="1">
+      <w:startOverride w:val="1"/>
+    </w:lvlOverride>
+    <w:lvlOverride w:ilvl="2">
+      <w:startOverride w:val="1"/>
+    </w:lvlOverride>
+    <w:lvlOverride w:ilvl="3">
+      <w:startOverride w:val="1"/>
+    </w:lvlOverride>
+    <w:lvlOverride w:ilvl="4">
+      <w:startOverride w:val="1"/>
+    </w:lvlOverride>
+    <w:lvlOverride w:ilvl="5">
+      <w:startOverride w:val="1"/>
+    </w:lvlOverride>
+    <w:lvlOverride w:ilvl="6">
+      <w:startOverride w:val="1"/>
+    </w:lvlOverride>
+    <w:lvlOverride w:ilvl="7">
+      <w:startOverride w:val="1"/>
+    </w:lvlOverride>
+    <w:lvlOverride w:ilvl="8">
+      <w:startOverride w:val="1"/>
+    </w:lvlOverride>
+  </w:num>
+</w:numbering>
 </file>
 
 <file path=word/styles.xml><?xml version="1.0" encoding="utf-8"?>

</xml_diff>

<commit_message>
8th commit 0504 all finished
</commit_message>
<xml_diff>
--- a/参考文献导出.docx
+++ b/参考文献导出.docx
@@ -1,6 +1,6 @@
 
 <file path=word/document.xml><?xml version="1.0" encoding="utf-8"?>
-<w:document xmlns:wpc="http://schemas.microsoft.com/office/word/2010/wordprocessingCanvas" xmlns:cx="http://schemas.microsoft.com/office/drawing/2014/chartex" xmlns:cx1="http://schemas.microsoft.com/office/drawing/2015/9/8/chartex" xmlns:cx2="http://schemas.microsoft.com/office/drawing/2015/10/21/chartex" xmlns:cx3="http://schemas.microsoft.com/office/drawing/2016/5/9/chartex" xmlns:cx4="http://schemas.microsoft.com/office/drawing/2016/5/10/chartex" xmlns:cx5="http://schemas.microsoft.com/office/drawing/2016/5/11/chartex" xmlns:cx6="http://schemas.microsoft.com/office/drawing/2016/5/12/chartex" xmlns:cx7="http://schemas.microsoft.com/office/drawing/2016/5/13/chartex" xmlns:cx8="http://schemas.microsoft.com/office/drawing/2016/5/14/chartex" xmlns:mc="http://schemas.openxmlformats.org/markup-compatibility/2006" xmlns:aink="http://schemas.microsoft.com/office/drawing/2016/ink" xmlns:am3d="http://schemas.microsoft.com/office/drawing/2017/model3d" xmlns:o="urn:schemas-microsoft-com:office:office" xmlns:r="http://schemas.openxmlformats.org/officeDocument/2006/relationships" xmlns:m="http://schemas.openxmlformats.org/officeDocument/2006/math" xmlns:v="urn:schemas-microsoft-com:vml" xmlns:wp14="http://schemas.microsoft.com/office/word/2010/wordprocessingDrawing" xmlns:wp="http://schemas.openxmlformats.org/drawingml/2006/wordprocessingDrawing" xmlns:w10="urn:schemas-microsoft-com:office:word" xmlns:w="http://schemas.openxmlformats.org/wordprocessingml/2006/main" xmlns:w14="http://schemas.microsoft.com/office/word/2010/wordml" xmlns:w15="http://schemas.microsoft.com/office/word/2012/wordml" xmlns:w16cex="http://schemas.microsoft.com/office/word/2018/wordml/cex" xmlns:w16cid="http://schemas.microsoft.com/office/word/2016/wordml/cid" xmlns:w16="http://schemas.microsoft.com/office/word/2018/wordml" xmlns:w16se="http://schemas.microsoft.com/office/word/2015/wordml/symex" xmlns:wpg="http://schemas.microsoft.com/office/word/2010/wordprocessingGroup" xmlns:wpi="http://schemas.microsoft.com/office/word/2010/wordprocessingInk" xmlns:wne="http://schemas.microsoft.com/office/word/2006/wordml" xmlns:wps="http://schemas.microsoft.com/office/word/2010/wordprocessingShape" mc:Ignorable="w14 w15 w16se w16cid w16 w16cex wp14">
+<w:document xmlns:wpc="http://schemas.microsoft.com/office/word/2010/wordprocessingCanvas" xmlns:cx="http://schemas.microsoft.com/office/drawing/2014/chartex" xmlns:cx1="http://schemas.microsoft.com/office/drawing/2015/9/8/chartex" xmlns:cx2="http://schemas.microsoft.com/office/drawing/2015/10/21/chartex" xmlns:cx3="http://schemas.microsoft.com/office/drawing/2016/5/9/chartex" xmlns:cx4="http://schemas.microsoft.com/office/drawing/2016/5/10/chartex" xmlns:cx5="http://schemas.microsoft.com/office/drawing/2016/5/11/chartex" xmlns:cx6="http://schemas.microsoft.com/office/drawing/2016/5/12/chartex" xmlns:cx7="http://schemas.microsoft.com/office/drawing/2016/5/13/chartex" xmlns:cx8="http://schemas.microsoft.com/office/drawing/2016/5/14/chartex" xmlns:mc="http://schemas.openxmlformats.org/markup-compatibility/2006" xmlns:aink="http://schemas.microsoft.com/office/drawing/2016/ink" xmlns:am3d="http://schemas.microsoft.com/office/drawing/2017/model3d" xmlns:o="urn:schemas-microsoft-com:office:office" xmlns:r="http://schemas.openxmlformats.org/officeDocument/2006/relationships" xmlns:m="http://schemas.openxmlformats.org/officeDocument/2006/math" xmlns:v="urn:schemas-microsoft-com:vml" xmlns:wp14="http://schemas.microsoft.com/office/word/2010/wordprocessingDrawing" xmlns:wp="http://schemas.openxmlformats.org/drawingml/2006/wordprocessingDrawing" xmlns:w10="urn:schemas-microsoft-com:office:word" xmlns:w="http://schemas.openxmlformats.org/wordprocessingml/2006/main" xmlns:w14="http://schemas.microsoft.com/office/word/2010/wordml" xmlns:w15="http://schemas.microsoft.com/office/word/2012/wordml" xmlns:w16cid="http://schemas.microsoft.com/office/word/2016/wordml/cid" xmlns:w16se="http://schemas.microsoft.com/office/word/2015/wordml/symex" xmlns:wpg="http://schemas.microsoft.com/office/word/2010/wordprocessingGroup" xmlns:wpi="http://schemas.microsoft.com/office/word/2010/wordprocessingInk" xmlns:wne="http://schemas.microsoft.com/office/word/2006/wordml" xmlns:wps="http://schemas.microsoft.com/office/word/2010/wordprocessingShape" mc:Ignorable="w14 w15 w16se w16cid wp14">
   <w:body>
     <w:p>
       <w:pPr>
@@ -9,17 +9,27 @@
           <w:rFonts w:ascii="宋体" w:eastAsia="宋体" w:hAnsi="宋体" w:cs="宋体"/>
         </w:rPr>
       </w:pPr>
+      <w:bookmarkStart w:id="0" w:name="_Hlk39435023"/>
+      <w:bookmarkStart w:id="1" w:name="_GoBack"/>
       <w:r>
         <w:rPr>
           <w:rFonts w:ascii="宋体" w:eastAsia="宋体" w:hAnsi="宋体" w:cs="宋体"/>
         </w:rPr>
-        <w:t>[1]孙越.我国新能源汽车分类及发展现状浅析[J].汽车实用技术,2020(04):13-15.</w:t>
+        <w:t>孙越.我国新能源汽车分类及发展现状浅析[J].汽车实用技术,2020(04):13-15.</w:t>
       </w:r>
     </w:p>
     <w:p>
       <w:pPr>
         <w:pStyle w:val="a3"/>
         <w:rPr>
+          <w:rFonts w:ascii="宋体" w:eastAsia="宋体" w:hAnsi="宋体" w:cs="宋体" w:hint="eastAsia"/>
+        </w:rPr>
+      </w:pPr>
+    </w:p>
+    <w:p>
+      <w:pPr>
+        <w:pStyle w:val="a3"/>
+        <w:rPr>
           <w:rFonts w:ascii="宋体" w:eastAsia="宋体" w:hAnsi="宋体" w:cs="宋体"/>
         </w:rPr>
       </w:pPr>
@@ -27,61 +37,164 @@
         <w:rPr>
           <w:rFonts w:ascii="宋体" w:eastAsia="宋体" w:hAnsi="宋体" w:cs="宋体"/>
         </w:rPr>
-        <w:t>[</w:t>
-      </w:r>
-      <w:r>
-        <w:rPr>
-          <w:rFonts w:ascii="宋体" w:eastAsia="宋体" w:hAnsi="宋体" w:cs="宋体" w:hint="eastAsia"/>
-        </w:rPr>
-        <w:t>2</w:t>
-      </w:r>
-      <w:r>
-        <w:rPr>
-          <w:rFonts w:ascii="宋体" w:eastAsia="宋体" w:hAnsi="宋体" w:cs="宋体"/>
-        </w:rPr>
-        <w:t>]陈婉.新能源汽车长期向好发展态势不变[J].环境经济,2020(Z2):50-53.</w:t>
+        <w:t>陈婉.新能源汽车长期向好发展态势不变[J].环境经济,2020(Z2):50-53.</w:t>
       </w:r>
     </w:p>
     <w:p/>
     <w:p>
       <w:r>
-        <w:t>[</w:t>
-      </w:r>
-      <w:r>
+        <w:t>沈新竹. 万亿规模  沉寂多时的充电</w:t>
+      </w:r>
+      <w:proofErr w:type="gramStart"/>
+      <w:r>
+        <w:t>桩行业</w:t>
+      </w:r>
+      <w:proofErr w:type="gramEnd"/>
+      <w:r>
+        <w:t>迎来风口[N]. 中国工业报,2020-03-30(003).</w:t>
+      </w:r>
+    </w:p>
+    <w:p/>
+    <w:p>
+      <w:r>
+        <w:t xml:space="preserve">Meng </w:t>
+      </w:r>
+      <w:proofErr w:type="spellStart"/>
+      <w:proofErr w:type="gramStart"/>
+      <w:r>
+        <w:t>Yang,Lihui</w:t>
+      </w:r>
+      <w:proofErr w:type="spellEnd"/>
+      <w:proofErr w:type="gramEnd"/>
+      <w:r>
+        <w:t xml:space="preserve"> </w:t>
+      </w:r>
+      <w:proofErr w:type="spellStart"/>
+      <w:r>
+        <w:t>Zhang,Wenjia</w:t>
+      </w:r>
+      <w:proofErr w:type="spellEnd"/>
+      <w:r>
+        <w:t xml:space="preserve"> Dong. Economic Benefit Analysis of Charging Models Based on Differential Electric Vehicle Charging Infrastructure Subsidy Policy in China[J]. Sustainable Cities and Society,2020.</w:t>
+      </w:r>
+    </w:p>
+    <w:p>
+      <w:pPr>
         <w:rPr>
           <w:rFonts w:hint="eastAsia"/>
         </w:rPr>
-        <w:t>3</w:t>
-      </w:r>
-      <w:r>
-        <w:t>]沈新竹. 万亿规模  沉寂多时的充电桩行业迎来风口[N]. 中国工业报,2020-03-30(003).</w:t>
+      </w:pPr>
+    </w:p>
+    <w:p>
+      <w:r>
+        <w:t>张煜. 电动车充电桩新政发布  “无序充”转向“有序管”[N]. 解放日报,2020-04-03(008).</w:t>
+      </w:r>
+    </w:p>
+    <w:p>
+      <w:pPr>
+        <w:rPr>
+          <w:rFonts w:hint="eastAsia"/>
+        </w:rPr>
+      </w:pPr>
+    </w:p>
+    <w:p>
+      <w:r>
+        <w:rPr>
+          <w:rFonts w:hint="eastAsia"/>
+        </w:rPr>
+        <w:t>陆雄文</w:t>
+      </w:r>
+      <w:r>
+        <w:t>.管理学大辞典:[M].上海:上海世纪出版股份有限公司上海辞书出版社,</w:t>
+      </w:r>
+      <w:r>
+        <w:rPr>
+          <w:rFonts w:hint="eastAsia"/>
+        </w:rPr>
+        <w:t>2013</w:t>
+      </w:r>
+      <w:r>
+        <w:rPr>
+          <w:rFonts w:hint="eastAsia"/>
+        </w:rPr>
+        <w:t>,</w:t>
+      </w:r>
+      <w:r>
+        <w:rPr>
+          <w:rFonts w:hint="eastAsia"/>
+        </w:rPr>
+        <w:t>299</w:t>
       </w:r>
     </w:p>
     <w:p/>
     <w:p>
       <w:r>
-        <w:t>[4]张煜. 电动车充电桩新政发布  “无序充”转向“有序管”[N]. 解放日报,2020-04-03(008).</w:t>
-      </w:r>
-    </w:p>
-    <w:p>
-      <w:r>
+        <w:t>乐蓓.高性能电子商务网站前端设计理念研究[J].计算机产品与流通,2020(05):95.</w:t>
+      </w:r>
+    </w:p>
+    <w:p>
+      <w:pPr>
         <w:rPr>
           <w:rFonts w:hint="eastAsia"/>
         </w:rPr>
-        <w:t>[</w:t>
-      </w:r>
-      <w:r>
-        <w:t>5]</w:t>
-      </w:r>
+      </w:pPr>
+    </w:p>
+    <w:p>
       <w:r>
         <w:rPr>
           <w:rFonts w:hint="eastAsia"/>
         </w:rPr>
-        <w:t xml:space="preserve"> 陆雄文</w:t>
-      </w:r>
-      <w:r>
-        <w:t>.管理学大辞典:[M].上海:上海世纪出版股份有限公司上海辞书出版社,</w:t>
-      </w:r>
+        <w:t>中国移动通信联合会</w:t>
+      </w:r>
+      <w:r>
+        <w:t xml:space="preserve"> 编;李进良,倪健中 主编.信息网络辞典.北京：东方出版社.2001</w:t>
+      </w:r>
+      <w:r>
+        <w:t>,</w:t>
+      </w:r>
+      <w:r>
+        <w:t>143.</w:t>
+      </w:r>
+    </w:p>
+    <w:p>
+      <w:pPr>
+        <w:rPr>
+          <w:rFonts w:hint="eastAsia"/>
+        </w:rPr>
+      </w:pPr>
+    </w:p>
+    <w:p>
+      <w:proofErr w:type="spellStart"/>
+      <w:r>
+        <w:t>Yuxiang</w:t>
+      </w:r>
+      <w:proofErr w:type="spellEnd"/>
+      <w:r>
+        <w:t xml:space="preserve"> Hou. The design and implementation of the framework for </w:t>
+      </w:r>
+      <w:proofErr w:type="spellStart"/>
+      <w:r>
+        <w:t>Spring+SpringMVC+MyBatis</w:t>
+      </w:r>
+      <w:proofErr w:type="spellEnd"/>
+      <w:r>
+        <w:t xml:space="preserve"> in the development of Web application[C]. Institute of Management Science and Industrial </w:t>
+      </w:r>
+      <w:proofErr w:type="spellStart"/>
+      <w:r>
+        <w:t>Engineering.Proceedings</w:t>
+      </w:r>
+      <w:proofErr w:type="spellEnd"/>
+      <w:r>
+        <w:t xml:space="preserve"> of 2019 4th International Industrial Informatics and Computer Engineering Conference(IIICEC 2019).Institute of Management Science and Industrial Engineering:计算机科学与电子技术国际学会(Computer Science and Electronic Technology International Society),2019:369-374.</w:t>
+      </w:r>
+    </w:p>
+    <w:p>
+      <w:pPr>
+        <w:rPr>
+          <w:rFonts w:hint="eastAsia"/>
+        </w:rPr>
+      </w:pPr>
     </w:p>
     <w:p>
       <w:pPr>
@@ -91,24 +204,47 @@
           <w:szCs w:val="21"/>
         </w:rPr>
       </w:pPr>
-      <w:r>
-        <w:rPr>
-          <w:rFonts w:hint="eastAsia"/>
-        </w:rPr>
-        <w:t>[</w:t>
-      </w:r>
-      <w:r>
-        <w:t xml:space="preserve">6] </w:t>
-      </w:r>
+      <w:proofErr w:type="gramStart"/>
       <w:r>
         <w:rPr>
           <w:rFonts w:asciiTheme="minorEastAsia" w:hAnsiTheme="minorEastAsia" w:hint="eastAsia"/>
           <w:szCs w:val="21"/>
         </w:rPr>
-        <w:t>陶树平.数据库原理与运用[M].科学出版社，2005.</w:t>
+        <w:t>陶树平</w:t>
+      </w:r>
+      <w:proofErr w:type="gramEnd"/>
+      <w:r>
+        <w:rPr>
+          <w:rFonts w:asciiTheme="minorEastAsia" w:hAnsiTheme="minorEastAsia" w:hint="eastAsia"/>
+          <w:szCs w:val="21"/>
+        </w:rPr>
+        <w:t>.数据库原理与运用[M].科学出版社，2005.</w:t>
       </w:r>
     </w:p>
     <w:p/>
+    <w:p>
+      <w:proofErr w:type="gramStart"/>
+      <w:r>
+        <w:t>傅柱</w:t>
+      </w:r>
+      <w:proofErr w:type="gramEnd"/>
+      <w:r>
+        <w:t>,徐绪堪,何劲,高伟.基于U/C矩阵的概念设计知识管理应用探究[J].情报理论与实践,2018,41(12):144-148+154.</w:t>
+      </w:r>
+    </w:p>
+    <w:p/>
+    <w:p>
+      <w:pPr>
+        <w:rPr>
+          <w:rFonts w:hint="eastAsia"/>
+        </w:rPr>
+      </w:pPr>
+      <w:r>
+        <w:t>卢楠.市场经济下企业经济管理模式研究[J].现代营销(信息版),2020(02):137.</w:t>
+      </w:r>
+      <w:bookmarkEnd w:id="0"/>
+      <w:bookmarkEnd w:id="1"/>
+    </w:p>
     <w:sectPr>
       <w:pgSz w:w="11906" w:h="16838"/>
       <w:pgMar w:top="1440" w:right="2253" w:bottom="1440" w:left="2253" w:header="851" w:footer="992" w:gutter="0"/>
@@ -120,7 +256,7 @@
 </file>
 
 <file path=word/endnotes.xml><?xml version="1.0" encoding="utf-8"?>
-<w:endnotes xmlns:wpc="http://schemas.microsoft.com/office/word/2010/wordprocessingCanvas" xmlns:cx="http://schemas.microsoft.com/office/drawing/2014/chartex" xmlns:cx1="http://schemas.microsoft.com/office/drawing/2015/9/8/chartex" xmlns:cx2="http://schemas.microsoft.com/office/drawing/2015/10/21/chartex" xmlns:cx3="http://schemas.microsoft.com/office/drawing/2016/5/9/chartex" xmlns:cx4="http://schemas.microsoft.com/office/drawing/2016/5/10/chartex" xmlns:cx5="http://schemas.microsoft.com/office/drawing/2016/5/11/chartex" xmlns:cx6="http://schemas.microsoft.com/office/drawing/2016/5/12/chartex" xmlns:cx7="http://schemas.microsoft.com/office/drawing/2016/5/13/chartex" xmlns:cx8="http://schemas.microsoft.com/office/drawing/2016/5/14/chartex" xmlns:mc="http://schemas.openxmlformats.org/markup-compatibility/2006" xmlns:aink="http://schemas.microsoft.com/office/drawing/2016/ink" xmlns:am3d="http://schemas.microsoft.com/office/drawing/2017/model3d" xmlns:o="urn:schemas-microsoft-com:office:office" xmlns:r="http://schemas.openxmlformats.org/officeDocument/2006/relationships" xmlns:m="http://schemas.openxmlformats.org/officeDocument/2006/math" xmlns:v="urn:schemas-microsoft-com:vml" xmlns:wp14="http://schemas.microsoft.com/office/word/2010/wordprocessingDrawing" xmlns:wp="http://schemas.openxmlformats.org/drawingml/2006/wordprocessingDrawing" xmlns:w10="urn:schemas-microsoft-com:office:word" xmlns:w="http://schemas.openxmlformats.org/wordprocessingml/2006/main" xmlns:w14="http://schemas.microsoft.com/office/word/2010/wordml" xmlns:w15="http://schemas.microsoft.com/office/word/2012/wordml" xmlns:w16cex="http://schemas.microsoft.com/office/word/2018/wordml/cex" xmlns:w16cid="http://schemas.microsoft.com/office/word/2016/wordml/cid" xmlns:w16="http://schemas.microsoft.com/office/word/2018/wordml" xmlns:w16se="http://schemas.microsoft.com/office/word/2015/wordml/symex" xmlns:wpg="http://schemas.microsoft.com/office/word/2010/wordprocessingGroup" xmlns:wpi="http://schemas.microsoft.com/office/word/2010/wordprocessingInk" xmlns:wne="http://schemas.microsoft.com/office/word/2006/wordml" xmlns:wps="http://schemas.microsoft.com/office/word/2010/wordprocessingShape" mc:Ignorable="w14 w15 w16se w16cid w16 w16cex wp14">
+<w:endnotes xmlns:wpc="http://schemas.microsoft.com/office/word/2010/wordprocessingCanvas" xmlns:cx="http://schemas.microsoft.com/office/drawing/2014/chartex" xmlns:cx1="http://schemas.microsoft.com/office/drawing/2015/9/8/chartex" xmlns:cx2="http://schemas.microsoft.com/office/drawing/2015/10/21/chartex" xmlns:cx3="http://schemas.microsoft.com/office/drawing/2016/5/9/chartex" xmlns:cx4="http://schemas.microsoft.com/office/drawing/2016/5/10/chartex" xmlns:cx5="http://schemas.microsoft.com/office/drawing/2016/5/11/chartex" xmlns:cx6="http://schemas.microsoft.com/office/drawing/2016/5/12/chartex" xmlns:cx7="http://schemas.microsoft.com/office/drawing/2016/5/13/chartex" xmlns:cx8="http://schemas.microsoft.com/office/drawing/2016/5/14/chartex" xmlns:mc="http://schemas.openxmlformats.org/markup-compatibility/2006" xmlns:aink="http://schemas.microsoft.com/office/drawing/2016/ink" xmlns:am3d="http://schemas.microsoft.com/office/drawing/2017/model3d" xmlns:o="urn:schemas-microsoft-com:office:office" xmlns:r="http://schemas.openxmlformats.org/officeDocument/2006/relationships" xmlns:m="http://schemas.openxmlformats.org/officeDocument/2006/math" xmlns:v="urn:schemas-microsoft-com:vml" xmlns:wp14="http://schemas.microsoft.com/office/word/2010/wordprocessingDrawing" xmlns:wp="http://schemas.openxmlformats.org/drawingml/2006/wordprocessingDrawing" xmlns:w10="urn:schemas-microsoft-com:office:word" xmlns:w="http://schemas.openxmlformats.org/wordprocessingml/2006/main" xmlns:w14="http://schemas.microsoft.com/office/word/2010/wordml" xmlns:w15="http://schemas.microsoft.com/office/word/2012/wordml" xmlns:w16cid="http://schemas.microsoft.com/office/word/2016/wordml/cid" xmlns:w16se="http://schemas.microsoft.com/office/word/2015/wordml/symex" xmlns:wpg="http://schemas.microsoft.com/office/word/2010/wordprocessingGroup" xmlns:wpi="http://schemas.microsoft.com/office/word/2010/wordprocessingInk" xmlns:wne="http://schemas.microsoft.com/office/word/2006/wordml" xmlns:wps="http://schemas.microsoft.com/office/word/2010/wordprocessingShape" mc:Ignorable="w14 w15 w16se w16cid wp14">
   <w:endnote w:type="separator" w:id="-1">
     <w:p>
       <w:r>
@@ -139,7 +275,7 @@
 </file>
 
 <file path=word/footnotes.xml><?xml version="1.0" encoding="utf-8"?>
-<w:footnotes xmlns:wpc="http://schemas.microsoft.com/office/word/2010/wordprocessingCanvas" xmlns:cx="http://schemas.microsoft.com/office/drawing/2014/chartex" xmlns:cx1="http://schemas.microsoft.com/office/drawing/2015/9/8/chartex" xmlns:cx2="http://schemas.microsoft.com/office/drawing/2015/10/21/chartex" xmlns:cx3="http://schemas.microsoft.com/office/drawing/2016/5/9/chartex" xmlns:cx4="http://schemas.microsoft.com/office/drawing/2016/5/10/chartex" xmlns:cx5="http://schemas.microsoft.com/office/drawing/2016/5/11/chartex" xmlns:cx6="http://schemas.microsoft.com/office/drawing/2016/5/12/chartex" xmlns:cx7="http://schemas.microsoft.com/office/drawing/2016/5/13/chartex" xmlns:cx8="http://schemas.microsoft.com/office/drawing/2016/5/14/chartex" xmlns:mc="http://schemas.openxmlformats.org/markup-compatibility/2006" xmlns:aink="http://schemas.microsoft.com/office/drawing/2016/ink" xmlns:am3d="http://schemas.microsoft.com/office/drawing/2017/model3d" xmlns:o="urn:schemas-microsoft-com:office:office" xmlns:r="http://schemas.openxmlformats.org/officeDocument/2006/relationships" xmlns:m="http://schemas.openxmlformats.org/officeDocument/2006/math" xmlns:v="urn:schemas-microsoft-com:vml" xmlns:wp14="http://schemas.microsoft.com/office/word/2010/wordprocessingDrawing" xmlns:wp="http://schemas.openxmlformats.org/drawingml/2006/wordprocessingDrawing" xmlns:w10="urn:schemas-microsoft-com:office:word" xmlns:w="http://schemas.openxmlformats.org/wordprocessingml/2006/main" xmlns:w14="http://schemas.microsoft.com/office/word/2010/wordml" xmlns:w15="http://schemas.microsoft.com/office/word/2012/wordml" xmlns:w16cex="http://schemas.microsoft.com/office/word/2018/wordml/cex" xmlns:w16cid="http://schemas.microsoft.com/office/word/2016/wordml/cid" xmlns:w16="http://schemas.microsoft.com/office/word/2018/wordml" xmlns:w16se="http://schemas.microsoft.com/office/word/2015/wordml/symex" xmlns:wpg="http://schemas.microsoft.com/office/word/2010/wordprocessingGroup" xmlns:wpi="http://schemas.microsoft.com/office/word/2010/wordprocessingInk" xmlns:wne="http://schemas.microsoft.com/office/word/2006/wordml" xmlns:wps="http://schemas.microsoft.com/office/word/2010/wordprocessingShape" mc:Ignorable="w14 w15 w16se w16cid w16 w16cex wp14">
+<w:footnotes xmlns:wpc="http://schemas.microsoft.com/office/word/2010/wordprocessingCanvas" xmlns:cx="http://schemas.microsoft.com/office/drawing/2014/chartex" xmlns:cx1="http://schemas.microsoft.com/office/drawing/2015/9/8/chartex" xmlns:cx2="http://schemas.microsoft.com/office/drawing/2015/10/21/chartex" xmlns:cx3="http://schemas.microsoft.com/office/drawing/2016/5/9/chartex" xmlns:cx4="http://schemas.microsoft.com/office/drawing/2016/5/10/chartex" xmlns:cx5="http://schemas.microsoft.com/office/drawing/2016/5/11/chartex" xmlns:cx6="http://schemas.microsoft.com/office/drawing/2016/5/12/chartex" xmlns:cx7="http://schemas.microsoft.com/office/drawing/2016/5/13/chartex" xmlns:cx8="http://schemas.microsoft.com/office/drawing/2016/5/14/chartex" xmlns:mc="http://schemas.openxmlformats.org/markup-compatibility/2006" xmlns:aink="http://schemas.microsoft.com/office/drawing/2016/ink" xmlns:am3d="http://schemas.microsoft.com/office/drawing/2017/model3d" xmlns:o="urn:schemas-microsoft-com:office:office" xmlns:r="http://schemas.openxmlformats.org/officeDocument/2006/relationships" xmlns:m="http://schemas.openxmlformats.org/officeDocument/2006/math" xmlns:v="urn:schemas-microsoft-com:vml" xmlns:wp14="http://schemas.microsoft.com/office/word/2010/wordprocessingDrawing" xmlns:wp="http://schemas.openxmlformats.org/drawingml/2006/wordprocessingDrawing" xmlns:w10="urn:schemas-microsoft-com:office:word" xmlns:w="http://schemas.openxmlformats.org/wordprocessingml/2006/main" xmlns:w14="http://schemas.microsoft.com/office/word/2010/wordml" xmlns:w15="http://schemas.microsoft.com/office/word/2012/wordml" xmlns:w16cid="http://schemas.microsoft.com/office/word/2016/wordml/cid" xmlns:w16se="http://schemas.microsoft.com/office/word/2015/wordml/symex" xmlns:wpg="http://schemas.microsoft.com/office/word/2010/wordprocessingGroup" xmlns:wpi="http://schemas.microsoft.com/office/word/2010/wordprocessingInk" xmlns:wne="http://schemas.microsoft.com/office/word/2006/wordml" xmlns:wps="http://schemas.microsoft.com/office/word/2010/wordprocessingShape" mc:Ignorable="w14 w15 w16se w16cid wp14">
   <w:footnote w:type="separator" w:id="-1">
     <w:p>
       <w:r>
@@ -158,7 +294,7 @@
 </file>
 
 <file path=word/numbering.xml><?xml version="1.0" encoding="utf-8"?>
-<w:numbering xmlns:wpc="http://schemas.microsoft.com/office/word/2010/wordprocessingCanvas" xmlns:cx="http://schemas.microsoft.com/office/drawing/2014/chartex" xmlns:cx1="http://schemas.microsoft.com/office/drawing/2015/9/8/chartex" xmlns:cx2="http://schemas.microsoft.com/office/drawing/2015/10/21/chartex" xmlns:cx3="http://schemas.microsoft.com/office/drawing/2016/5/9/chartex" xmlns:cx4="http://schemas.microsoft.com/office/drawing/2016/5/10/chartex" xmlns:cx5="http://schemas.microsoft.com/office/drawing/2016/5/11/chartex" xmlns:cx6="http://schemas.microsoft.com/office/drawing/2016/5/12/chartex" xmlns:cx7="http://schemas.microsoft.com/office/drawing/2016/5/13/chartex" xmlns:cx8="http://schemas.microsoft.com/office/drawing/2016/5/14/chartex" xmlns:mc="http://schemas.openxmlformats.org/markup-compatibility/2006" xmlns:aink="http://schemas.microsoft.com/office/drawing/2016/ink" xmlns:am3d="http://schemas.microsoft.com/office/drawing/2017/model3d" xmlns:o="urn:schemas-microsoft-com:office:office" xmlns:r="http://schemas.openxmlformats.org/officeDocument/2006/relationships" xmlns:m="http://schemas.openxmlformats.org/officeDocument/2006/math" xmlns:v="urn:schemas-microsoft-com:vml" xmlns:wp14="http://schemas.microsoft.com/office/word/2010/wordprocessingDrawing" xmlns:wp="http://schemas.openxmlformats.org/drawingml/2006/wordprocessingDrawing" xmlns:w10="urn:schemas-microsoft-com:office:word" xmlns:w="http://schemas.openxmlformats.org/wordprocessingml/2006/main" xmlns:w14="http://schemas.microsoft.com/office/word/2010/wordml" xmlns:w15="http://schemas.microsoft.com/office/word/2012/wordml" xmlns:w16cex="http://schemas.microsoft.com/office/word/2018/wordml/cex" xmlns:w16cid="http://schemas.microsoft.com/office/word/2016/wordml/cid" xmlns:w16="http://schemas.microsoft.com/office/word/2018/wordml" xmlns:w16se="http://schemas.microsoft.com/office/word/2015/wordml/symex" xmlns:wpg="http://schemas.microsoft.com/office/word/2010/wordprocessingGroup" xmlns:wpi="http://schemas.microsoft.com/office/word/2010/wordprocessingInk" xmlns:wne="http://schemas.microsoft.com/office/word/2006/wordml" xmlns:wps="http://schemas.microsoft.com/office/word/2010/wordprocessingShape" mc:Ignorable="w14 w15 w16se w16cid w16 w16cex wp14">
+<w:numbering xmlns:wpc="http://schemas.microsoft.com/office/word/2010/wordprocessingCanvas" xmlns:cx="http://schemas.microsoft.com/office/drawing/2014/chartex" xmlns:cx1="http://schemas.microsoft.com/office/drawing/2015/9/8/chartex" xmlns:cx2="http://schemas.microsoft.com/office/drawing/2015/10/21/chartex" xmlns:cx3="http://schemas.microsoft.com/office/drawing/2016/5/9/chartex" xmlns:cx4="http://schemas.microsoft.com/office/drawing/2016/5/10/chartex" xmlns:cx5="http://schemas.microsoft.com/office/drawing/2016/5/11/chartex" xmlns:cx6="http://schemas.microsoft.com/office/drawing/2016/5/12/chartex" xmlns:cx7="http://schemas.microsoft.com/office/drawing/2016/5/13/chartex" xmlns:cx8="http://schemas.microsoft.com/office/drawing/2016/5/14/chartex" xmlns:mc="http://schemas.openxmlformats.org/markup-compatibility/2006" xmlns:aink="http://schemas.microsoft.com/office/drawing/2016/ink" xmlns:am3d="http://schemas.microsoft.com/office/drawing/2017/model3d" xmlns:o="urn:schemas-microsoft-com:office:office" xmlns:r="http://schemas.openxmlformats.org/officeDocument/2006/relationships" xmlns:m="http://schemas.openxmlformats.org/officeDocument/2006/math" xmlns:v="urn:schemas-microsoft-com:vml" xmlns:wp14="http://schemas.microsoft.com/office/word/2010/wordprocessingDrawing" xmlns:wp="http://schemas.openxmlformats.org/drawingml/2006/wordprocessingDrawing" xmlns:w10="urn:schemas-microsoft-com:office:word" xmlns:w="http://schemas.openxmlformats.org/wordprocessingml/2006/main" xmlns:w14="http://schemas.microsoft.com/office/word/2010/wordml" xmlns:w15="http://schemas.microsoft.com/office/word/2012/wordml" xmlns:w16cid="http://schemas.microsoft.com/office/word/2016/wordml/cid" xmlns:w16se="http://schemas.microsoft.com/office/word/2015/wordml/symex" xmlns:wpg="http://schemas.microsoft.com/office/word/2010/wordprocessingGroup" xmlns:wpi="http://schemas.microsoft.com/office/word/2010/wordprocessingInk" xmlns:wne="http://schemas.microsoft.com/office/word/2006/wordml" xmlns:wps="http://schemas.microsoft.com/office/word/2010/wordprocessingShape" mc:Ignorable="w14 w15 w16se w16cid wp14">
   <w:abstractNum w:abstractNumId="0" w15:restartNumberingAfterBreak="0">
     <w:nsid w:val="042F1CAE"/>
     <w:multiLevelType w:val="multilevel"/>
@@ -285,7 +421,7 @@
 </file>
 
 <file path=word/styles.xml><?xml version="1.0" encoding="utf-8"?>
-<w:styles xmlns:mc="http://schemas.openxmlformats.org/markup-compatibility/2006" xmlns:r="http://schemas.openxmlformats.org/officeDocument/2006/relationships" xmlns:w="http://schemas.openxmlformats.org/wordprocessingml/2006/main" xmlns:w14="http://schemas.microsoft.com/office/word/2010/wordml" xmlns:w15="http://schemas.microsoft.com/office/word/2012/wordml" xmlns:w16cex="http://schemas.microsoft.com/office/word/2018/wordml/cex" xmlns:w16cid="http://schemas.microsoft.com/office/word/2016/wordml/cid" xmlns:w16="http://schemas.microsoft.com/office/word/2018/wordml" xmlns:w16se="http://schemas.microsoft.com/office/word/2015/wordml/symex" mc:Ignorable="w14 w15 w16se w16cid w16 w16cex">
+<w:styles xmlns:mc="http://schemas.openxmlformats.org/markup-compatibility/2006" xmlns:r="http://schemas.openxmlformats.org/officeDocument/2006/relationships" xmlns:w="http://schemas.openxmlformats.org/wordprocessingml/2006/main" xmlns:w14="http://schemas.microsoft.com/office/word/2010/wordml" xmlns:w15="http://schemas.microsoft.com/office/word/2012/wordml" xmlns:w16cid="http://schemas.microsoft.com/office/word/2016/wordml/cid" xmlns:w16se="http://schemas.microsoft.com/office/word/2015/wordml/symex" mc:Ignorable="w14 w15 w16se w16cid">
   <w:docDefaults>
     <w:rPrDefault>
       <w:rPr>
@@ -298,7 +434,7 @@
     </w:rPrDefault>
     <w:pPrDefault/>
   </w:docDefaults>
-  <w:latentStyles w:defLockedState="0" w:defUIPriority="99" w:defSemiHidden="0" w:defUnhideWhenUsed="0" w:defQFormat="0" w:count="376">
+  <w:latentStyles w:defLockedState="0" w:defUIPriority="99" w:defSemiHidden="0" w:defUnhideWhenUsed="0" w:defQFormat="0" w:count="375">
     <w:lsdException w:name="Normal" w:uiPriority="0" w:qFormat="1"/>
     <w:lsdException w:name="heading 1" w:uiPriority="9" w:qFormat="1"/>
     <w:lsdException w:name="heading 2" w:semiHidden="1" w:uiPriority="9" w:unhideWhenUsed="1" w:qFormat="1"/>
@@ -674,7 +810,6 @@
     <w:lsdException w:name="Smart Hyperlink" w:semiHidden="1" w:unhideWhenUsed="1"/>
     <w:lsdException w:name="Hashtag" w:semiHidden="1" w:unhideWhenUsed="1"/>
     <w:lsdException w:name="Unresolved Mention" w:semiHidden="1" w:unhideWhenUsed="1"/>
-    <w:lsdException w:name="Smart Link" w:semiHidden="1" w:unhideWhenUsed="1"/>
   </w:latentStyles>
   <w:style w:type="paragraph" w:default="1" w:styleId="a">
     <w:name w:val="Normal"/>

</xml_diff>